<commit_message>
Sprint Review/ Design Pattern Updates
</commit_message>
<xml_diff>
--- a/Deliverables/PALSS_Deliverable_4/PALSS_Deliverable_4_SprintReview_6.docx
+++ b/Deliverables/PALSS_Deliverable_4/PALSS_Deliverable_4_SprintReview_6.docx
@@ -87,7 +87,7 @@
           <w:sz w:val="24"/>
           <w:szCs w:val="24"/>
         </w:rPr>
-        <w:t>None</w:t>
+        <w:t xml:space="preserve">Attempts were made and are ongoing in order to create a </w:t>
       </w:r>
       <w:r>
         <w:rPr>
@@ -95,7 +95,7 @@
           <w:sz w:val="24"/>
           <w:szCs w:val="24"/>
         </w:rPr>
-        <w:t xml:space="preserve"> yet</w:t>
+        <w:t>working login system and a successful link with Firebase, which we have chosen as our database. The foundations of several other features have been written.</w:t>
       </w:r>
     </w:p>
     <w:p>
@@ -116,8 +116,6 @@
         </w:rPr>
         <w:t>Issues fixed:</w:t>
       </w:r>
-      <w:bookmarkStart w:id="0" w:name="_GoBack"/>
-      <w:bookmarkEnd w:id="0"/>
     </w:p>
     <w:p>
       <w:pPr>
@@ -139,7 +137,7 @@
           <w:sz w:val="24"/>
           <w:szCs w:val="24"/>
         </w:rPr>
-        <w:t>None yet</w:t>
+        <w:t>Fixes with firebase implementation are ongoing.</w:t>
       </w:r>
     </w:p>
     <w:p>
@@ -152,8 +150,10 @@
         <w:spacing w:line="360" w:lineRule="auto"/>
       </w:pPr>
       <w:r>
-        <w:t>Description Here</w:t>
+        <w:t>Overall, we have learned over the course of this project some things which we would certainly reconsider given a second chance. Our app continues to only run at a very basic level, but hypothetical focus/usability study group scenarios have been created for when app function increases. Documentation has also been updated from throughout the project.</w:t>
       </w:r>
+      <w:bookmarkStart w:id="0" w:name="_GoBack"/>
+      <w:bookmarkEnd w:id="0"/>
     </w:p>
     <w:sectPr>
       <w:pgSz w:w="12240" w:h="15840"/>

</xml_diff>